<commit_message>
Change variable and sample to new format
</commit_message>
<xml_diff>
--- a/samples/template/variable.docx
+++ b/samples/template/variable.docx
@@ -80,47 +80,47 @@
                             </w:pPr>
                             <w:r>
                               <w:rPr>
-                                <w:rFonts w:ascii="Tahoma" w:hAnsi="Tahoma" w:cs="Tahoma"/>
+                                <w:rFonts w:ascii="Tahoma" w:hAnsi="Tahoma" w:cs="Tahoma" w:hint="cs"/>
                                 <w:color w:val="FF0000"/>
                                 <w:rtl/>
                               </w:rPr>
-                              <w:t>««تاریخ»»</w:t>
+                              <w:t>((تاریخ))</w:t>
                             </w:r>
                           </w:p>
                           <w:p>
                             <w:pPr>
                               <w:spacing w:line="240" w:lineRule="auto"/>
                               <w:rPr>
-                                <w:rFonts w:ascii="Tahoma" w:hAnsi="Tahoma" w:cs="Tahoma"/>
+                                <w:rFonts w:ascii="Tahoma" w:hAnsi="Tahoma" w:cs="Tahoma" w:hint="cs"/>
                                 <w:color w:val="FF0000"/>
                                 <w:rtl/>
                               </w:rPr>
                             </w:pPr>
                             <w:r>
                               <w:rPr>
-                                <w:rFonts w:ascii="Tahoma" w:hAnsi="Tahoma" w:cs="Tahoma"/>
+                                <w:rFonts w:ascii="Tahoma" w:hAnsi="Tahoma" w:cs="Tahoma" w:hint="cs"/>
                                 <w:color w:val="FF0000"/>
                                 <w:rtl/>
                               </w:rPr>
-                              <w:t>««شماره»»</w:t>
+                              <w:t>((شماره))</w:t>
                             </w:r>
                           </w:p>
                           <w:p>
                             <w:pPr>
                               <w:spacing w:line="240" w:lineRule="auto"/>
                               <w:rPr>
-                                <w:rFonts w:ascii="Tahoma" w:hAnsi="Tahoma" w:cs="Tahoma"/>
+                                <w:rFonts w:ascii="Tahoma" w:hAnsi="Tahoma" w:cs="Tahoma" w:hint="cs"/>
                                 <w:color w:val="FF0000"/>
                                 <w:rtl/>
                               </w:rPr>
                             </w:pPr>
                             <w:r>
                               <w:rPr>
-                                <w:rFonts w:ascii="Tahoma" w:hAnsi="Tahoma" w:cs="Tahoma"/>
+                                <w:rFonts w:ascii="Tahoma" w:hAnsi="Tahoma" w:cs="Tahoma" w:hint="cs"/>
                                 <w:color w:val="FF0000"/>
                                 <w:rtl/>
                               </w:rPr>
-                              <w:t>««پیوست»»</w:t>
+                              <w:t>((پیوست))</w:t>
                             </w:r>
                           </w:p>
                         </w:txbxContent>
@@ -157,47 +157,47 @@
                       </w:pPr>
                       <w:r>
                         <w:rPr>
-                          <w:rFonts w:ascii="Tahoma" w:hAnsi="Tahoma" w:cs="Tahoma"/>
+                          <w:rFonts w:ascii="Tahoma" w:hAnsi="Tahoma" w:cs="Tahoma" w:hint="cs"/>
                           <w:color w:val="FF0000"/>
                           <w:rtl/>
                         </w:rPr>
-                        <w:t>««تاریخ»»</w:t>
+                        <w:t>((تاریخ))</w:t>
                       </w:r>
                     </w:p>
                     <w:p>
                       <w:pPr>
                         <w:spacing w:line="240" w:lineRule="auto"/>
                         <w:rPr>
-                          <w:rFonts w:ascii="Tahoma" w:hAnsi="Tahoma" w:cs="Tahoma"/>
+                          <w:rFonts w:ascii="Tahoma" w:hAnsi="Tahoma" w:cs="Tahoma" w:hint="cs"/>
                           <w:color w:val="FF0000"/>
                           <w:rtl/>
                         </w:rPr>
                       </w:pPr>
                       <w:r>
                         <w:rPr>
-                          <w:rFonts w:ascii="Tahoma" w:hAnsi="Tahoma" w:cs="Tahoma"/>
+                          <w:rFonts w:ascii="Tahoma" w:hAnsi="Tahoma" w:cs="Tahoma" w:hint="cs"/>
                           <w:color w:val="FF0000"/>
                           <w:rtl/>
                         </w:rPr>
-                        <w:t>««شماره»»</w:t>
+                        <w:t>((شماره))</w:t>
                       </w:r>
                     </w:p>
                     <w:p>
                       <w:pPr>
                         <w:spacing w:line="240" w:lineRule="auto"/>
                         <w:rPr>
-                          <w:rFonts w:ascii="Tahoma" w:hAnsi="Tahoma" w:cs="Tahoma"/>
+                          <w:rFonts w:ascii="Tahoma" w:hAnsi="Tahoma" w:cs="Tahoma" w:hint="cs"/>
                           <w:color w:val="FF0000"/>
                           <w:rtl/>
                         </w:rPr>
                       </w:pPr>
                       <w:r>
                         <w:rPr>
-                          <w:rFonts w:ascii="Tahoma" w:hAnsi="Tahoma" w:cs="Tahoma"/>
+                          <w:rFonts w:ascii="Tahoma" w:hAnsi="Tahoma" w:cs="Tahoma" w:hint="cs"/>
                           <w:color w:val="FF0000"/>
                           <w:rtl/>
                         </w:rPr>
-                        <w:t>««پیوست»»</w:t>
+                        <w:t>((پیوست))</w:t>
                       </w:r>
                     </w:p>
                   </w:txbxContent>
@@ -272,7 +272,7 @@
           <w:szCs w:val="30"/>
           <w:rtl/>
         </w:rPr>
-        <w:t>««نام»»</w:t>
+        <w:t>((نام))</w:t>
       </w:r>
     </w:p>
     <w:p>
@@ -320,7 +320,7 @@
           <w:szCs w:val="26"/>
           <w:rtl/>
         </w:rPr>
-        <w:t>««سازمان»»</w:t>
+        <w:t>((سازمان))</w:t>
       </w:r>
     </w:p>
     <w:p>
@@ -388,7 +388,7 @@
           <w:szCs w:val="26"/>
           <w:rtl/>
         </w:rPr>
-        <w:t>««توضیح»»</w:t>
+        <w:t>((توضیح))</w:t>
       </w:r>
       <w:r>
         <w:rPr>
@@ -459,7 +459,7 @@
           <w:szCs w:val="26"/>
           <w:rtl/>
         </w:rPr>
-        <w:t>««مورد1»»</w:t>
+        <w:t>((مورد1))</w:t>
       </w:r>
     </w:p>
     <w:p>
@@ -495,7 +495,7 @@
           <w:szCs w:val="26"/>
           <w:rtl/>
         </w:rPr>
-        <w:t>««مورد2»»</w:t>
+        <w:t>((مورد2))</w:t>
       </w:r>
     </w:p>
     <w:p>
@@ -531,7 +531,7 @@
           <w:szCs w:val="26"/>
           <w:rtl/>
         </w:rPr>
-        <w:t>««مورد3»»</w:t>
+        <w:t>((مورد3))</w:t>
       </w:r>
     </w:p>
     <w:p>
@@ -582,99 +582,99 @@
           <w:rtl/>
         </w:rPr>
       </w:pPr>
+    </w:p>
+    <w:p>
+      <w:pPr>
+        <w:bidi/>
+        <w:rPr>
+          <w:rFonts w:ascii="Tahoma" w:hAnsi="Tahoma" w:cs="Tahoma"/>
+          <w:sz w:val="26"/>
+          <w:szCs w:val="26"/>
+          <w:rtl/>
+        </w:rPr>
+      </w:pPr>
+    </w:p>
+    <w:p>
+      <w:pPr>
+        <w:bidi/>
+        <w:rPr>
+          <w:rFonts w:ascii="Tahoma" w:hAnsi="Tahoma" w:cs="Tahoma"/>
+          <w:sz w:val="26"/>
+          <w:szCs w:val="26"/>
+        </w:rPr>
+      </w:pPr>
+    </w:p>
+    <w:p>
+      <w:pPr>
+        <w:bidi/>
+        <w:jc w:val="right"/>
+        <w:rPr>
+          <w:rFonts w:ascii="Tahoma" w:hAnsi="Tahoma" w:cs="Tahoma"/>
+          <w:sz w:val="26"/>
+          <w:szCs w:val="26"/>
+          <w:rtl/>
+        </w:rPr>
+      </w:pPr>
+      <w:r>
+        <w:rPr>
+          <w:rFonts w:ascii="Tahoma" w:hAnsi="Tahoma" w:cs="Tahoma" w:hint="cs"/>
+          <w:sz w:val="26"/>
+          <w:szCs w:val="26"/>
+          <w:rtl/>
+        </w:rPr>
+        <w:t xml:space="preserve">با تشکر </w:t>
+      </w:r>
+      <w:r>
+        <w:rPr>
+          <w:rFonts w:ascii="Tahoma" w:hAnsi="Tahoma" w:cs="Tahoma" w:hint="cs"/>
+          <w:color w:val="FF0000"/>
+          <w:sz w:val="26"/>
+          <w:szCs w:val="26"/>
+          <w:rtl/>
+        </w:rPr>
+        <w:t>((نویسنده))</w:t>
+      </w:r>
+    </w:p>
+    <w:p>
+      <w:pPr>
+        <w:bidi/>
+        <w:jc w:val="right"/>
+        <w:rPr>
+          <w:rFonts w:ascii="Tahoma" w:hAnsi="Tahoma" w:cs="Tahoma"/>
+          <w:sz w:val="26"/>
+          <w:szCs w:val="26"/>
+          <w:rtl/>
+        </w:rPr>
+      </w:pPr>
+      <w:r>
+        <w:rPr>
+          <w:rFonts w:ascii="Tahoma" w:hAnsi="Tahoma" w:cs="Tahoma"/>
+          <w:sz w:val="26"/>
+          <w:szCs w:val="26"/>
+          <w:rtl/>
+        </w:rPr>
+        <w:t>رییس قسمت</w:t>
+      </w:r>
+      <w:r>
+        <w:rPr>
+          <w:rFonts w:ascii="Tahoma" w:hAnsi="Tahoma" w:cs="Tahoma"/>
+          <w:sz w:val="26"/>
+          <w:szCs w:val="26"/>
+        </w:rPr>
+        <w:t xml:space="preserve"> </w:t>
+      </w:r>
+      <w:r>
+        <w:rPr>
+          <w:rFonts w:ascii="Tahoma" w:hAnsi="Tahoma" w:cs="Tahoma" w:hint="cs"/>
+          <w:color w:val="FF0000"/>
+          <w:sz w:val="26"/>
+          <w:szCs w:val="26"/>
+          <w:rtl/>
+        </w:rPr>
+        <w:t>((قسمت))</w:t>
+      </w:r>
       <w:bookmarkStart w:id="0" w:name="_GoBack"/>
       <w:bookmarkEnd w:id="0"/>
-    </w:p>
-    <w:p>
-      <w:pPr>
-        <w:bidi/>
-        <w:rPr>
-          <w:rFonts w:ascii="Tahoma" w:hAnsi="Tahoma" w:cs="Tahoma"/>
-          <w:sz w:val="26"/>
-          <w:szCs w:val="26"/>
-          <w:rtl/>
-        </w:rPr>
-      </w:pPr>
-    </w:p>
-    <w:p>
-      <w:pPr>
-        <w:bidi/>
-        <w:rPr>
-          <w:rFonts w:ascii="Tahoma" w:hAnsi="Tahoma" w:cs="Tahoma"/>
-          <w:sz w:val="26"/>
-          <w:szCs w:val="26"/>
-        </w:rPr>
-      </w:pPr>
-    </w:p>
-    <w:p>
-      <w:pPr>
-        <w:bidi/>
-        <w:jc w:val="right"/>
-        <w:rPr>
-          <w:rFonts w:ascii="Tahoma" w:hAnsi="Tahoma" w:cs="Tahoma" w:hint="cs"/>
-          <w:sz w:val="26"/>
-          <w:szCs w:val="26"/>
-          <w:rtl/>
-        </w:rPr>
-      </w:pPr>
-      <w:r>
-        <w:rPr>
-          <w:rFonts w:ascii="Tahoma" w:hAnsi="Tahoma" w:cs="Tahoma" w:hint="cs"/>
-          <w:sz w:val="26"/>
-          <w:szCs w:val="26"/>
-          <w:rtl/>
-        </w:rPr>
-        <w:t xml:space="preserve">با تشکر </w:t>
-      </w:r>
-      <w:r>
-        <w:rPr>
-          <w:rFonts w:ascii="Tahoma" w:hAnsi="Tahoma" w:cs="Tahoma" w:hint="cs"/>
-          <w:color w:val="FF0000"/>
-          <w:sz w:val="26"/>
-          <w:szCs w:val="26"/>
-          <w:rtl/>
-        </w:rPr>
-        <w:t>««نویسنده»»</w:t>
-      </w:r>
-    </w:p>
-    <w:p>
-      <w:pPr>
-        <w:bidi/>
-        <w:jc w:val="right"/>
-        <w:rPr>
-          <w:rFonts w:ascii="Tahoma" w:hAnsi="Tahoma" w:cs="Tahoma"/>
-          <w:sz w:val="26"/>
-          <w:szCs w:val="26"/>
-          <w:rtl/>
-        </w:rPr>
-      </w:pPr>
-      <w:r>
-        <w:rPr>
-          <w:rFonts w:ascii="Tahoma" w:hAnsi="Tahoma" w:cs="Tahoma"/>
-          <w:sz w:val="26"/>
-          <w:szCs w:val="26"/>
-          <w:rtl/>
-        </w:rPr>
-        <w:t>رییس قسمت</w:t>
-      </w:r>
-      <w:r>
-        <w:rPr>
-          <w:rFonts w:ascii="Tahoma" w:hAnsi="Tahoma" w:cs="Tahoma"/>
-          <w:sz w:val="26"/>
-          <w:szCs w:val="26"/>
-        </w:rPr>
-        <w:t xml:space="preserve"> </w:t>
-      </w:r>
-      <w:r>
-        <w:rPr>
-          <w:rFonts w:ascii="Tahoma" w:hAnsi="Tahoma" w:cs="Tahoma" w:hint="cs"/>
-          <w:color w:val="FF0000"/>
-          <w:sz w:val="26"/>
-          <w:szCs w:val="26"/>
-          <w:rtl/>
-        </w:rPr>
-        <w:t>««قسمت»»</w:t>
-      </w:r>
     </w:p>
     <w:p>
       <w:pPr>

</xml_diff>